<commit_message>
Primeira versao do site indo para o ar
</commit_message>
<xml_diff>
--- a/docs/Disciplinas.docx
+++ b/docs/Disciplinas.docx
@@ -340,6 +340,40 @@
     </w:p>
     <w:p>
       <w:pPr>
+        <w:shd w:val="clear" w:color="auto" w:fill="FFFFFF"/>
+        <w:ind w:firstLine="360"/>
+        <w:jc w:val="both"/>
+        <w:rPr>
+          <w:rFonts w:ascii="Calibri" w:hAnsi="Calibri" w:cs="Lucida Sans Unicode"/>
+          <w:color w:val="333333"/>
+          <w:sz w:val="22"/>
+          <w:szCs w:val="22"/>
+          <w:lang w:eastAsia="en-US"/>
+        </w:rPr>
+      </w:pPr>
+      <w:r>
+        <w:rPr>
+          <w:rFonts w:ascii="Calibri" w:hAnsi="Calibri" w:cs="Lucida Sans Unicode"/>
+          <w:color w:val="333333"/>
+          <w:sz w:val="22"/>
+          <w:szCs w:val="22"/>
+          <w:lang w:eastAsia="en-US"/>
+        </w:rPr>
+        <w:t>Para Schneider (1986), a relação médico-paciente é o objeto privilegiado da Psicologia Médica, a qual instrumentaliza o aluno com conhecimentos psicológicos para que o futuro médico possa compreender melhor o paciente a quem trata. Sua finalidade é o treinamento das aptidões psicológicas desses profissionais, independente de especialidade, facilitando-lhe o desenvolvimento de suas habilidades de interação interpessoal (De Marco, 2012).</w:t>
+      </w:r>
+    </w:p>
+    <w:p>
+      <w:pPr>
+        <w:rPr>
+          <w:rFonts w:ascii="Calibri" w:hAnsi="Calibri" w:cs="Lucida Sans Unicode"/>
+          <w:b/>
+          <w:sz w:val="22"/>
+          <w:szCs w:val="22"/>
+        </w:rPr>
+      </w:pPr>
+    </w:p>
+    <w:p>
+      <w:pPr>
         <w:rPr>
           <w:rFonts w:ascii="Calibri" w:hAnsi="Calibri" w:cs="Lucida Sans Unicode"/>
           <w:b/>
@@ -390,6 +424,8 @@
         </w:rPr>
         <w:t>Fernanda G. Moreira</w:t>
       </w:r>
+      <w:bookmarkStart w:id="0" w:name="_GoBack"/>
+      <w:bookmarkEnd w:id="0"/>
     </w:p>
     <w:p>
       <w:pPr>
@@ -705,6 +741,7 @@
           <w:szCs w:val="22"/>
           <w:lang w:eastAsia="en-US"/>
         </w:rPr>
+        <w:lastRenderedPageBreak/>
         <w:t xml:space="preserve"> Despertar e incentivar o espírito crítico e reflexivo quanto à relação médico – paciente</w:t>
       </w:r>
     </w:p>
@@ -743,28 +780,15 @@
           <w:lang w:eastAsia="en-US"/>
         </w:rPr>
       </w:pPr>
-      <w:bookmarkStart w:id="0" w:name="_GoBack"/>
-      <w:bookmarkEnd w:id="0"/>
-      <w:r>
-        <w:rPr>
-          <w:rFonts w:ascii="Calibri" w:hAnsi="Calibri" w:cs="Lucida Sans Unicode"/>
-          <w:color w:val="333333"/>
-          <w:sz w:val="22"/>
-          <w:szCs w:val="22"/>
-          <w:lang w:eastAsia="en-US"/>
-        </w:rPr>
-        <w:t xml:space="preserve">A Psicologia Analítica tem na arte, incluindo a literatura, uma fonte importante. Jung afirma que a obra de arte trabalha continuamente na educação do espírito de uma época, ampliando </w:t>
-      </w:r>
-      <w:r>
-        <w:rPr>
-          <w:rFonts w:ascii="Calibri" w:hAnsi="Calibri" w:cs="Lucida Sans Unicode"/>
-          <w:color w:val="333333"/>
-          <w:sz w:val="22"/>
-          <w:szCs w:val="22"/>
-          <w:lang w:eastAsia="en-US"/>
-        </w:rPr>
-        <w:lastRenderedPageBreak/>
-        <w:t>consciência (C. G. Jung, vol. XV§130). Mary Lynn Kittelson (1998), editora do livro The Soul of Popular Culture, ressalta que a cultura popular encerra as imagens mais comuns e intensas. É necessário explorá-las para que se tenha um sentido mais amplo e profundo da alma cultural.</w:t>
+      <w:r>
+        <w:rPr>
+          <w:rFonts w:ascii="Calibri" w:hAnsi="Calibri" w:cs="Lucida Sans Unicode"/>
+          <w:color w:val="333333"/>
+          <w:sz w:val="22"/>
+          <w:szCs w:val="22"/>
+          <w:lang w:eastAsia="en-US"/>
+        </w:rPr>
+        <w:t>A Psicologia Analítica tem na arte, incluindo a literatura, uma fonte importante. Jung afirma que a obra de arte trabalha continuamente na educação do espírito de uma época, ampliando consciência (C. G. Jung, vol. XV§130). Mary Lynn Kittelson (1998), editora do livro The Soul of Popular Culture, ressalta que a cultura popular encerra as imagens mais comuns e intensas. É necessário explorá-las para que se tenha um sentido mais amplo e profundo da alma cultural.</w:t>
       </w:r>
     </w:p>
     <w:p>

</xml_diff>